<commit_message>
Enlace de la feria de proyectos
</commit_message>
<xml_diff>
--- a/Proyecto/FormatoInformeProyecto.docx
+++ b/Proyecto/FormatoInformeProyecto.docx
@@ -1250,16 +1250,10 @@
       </w:r>
     </w:p>
     <w:p>
-      <w:pPr>
-        <w:rPr>
-          <w:strike/>
-        </w:rPr>
-      </w:pPr>
       <w:r>
         <w:rPr>
           <w:b/>
           <w:bCs/>
-          <w:strike/>
         </w:rPr>
         <w:t xml:space="preserve">Jueves </w:t>
       </w:r>
@@ -1267,92 +1261,35 @@
         <w:rPr>
           <w:b/>
           <w:bCs/>
-          <w:strike/>
-        </w:rPr>
-        <w:t>16</w:t>
+        </w:rPr>
+        <w:t>21</w:t>
       </w:r>
       <w:r>
         <w:rPr>
           <w:b/>
           <w:bCs/>
-          <w:strike/>
-        </w:rPr>
-        <w:t>/1</w:t>
+        </w:rPr>
+        <w:t>/</w:t>
       </w:r>
       <w:r>
         <w:rPr>
           <w:b/>
           <w:bCs/>
-          <w:strike/>
-        </w:rPr>
-        <w:t>2</w:t>
+        </w:rPr>
+        <w:t>07</w:t>
       </w:r>
       <w:r>
         <w:rPr>
           <w:b/>
           <w:bCs/>
-          <w:strike/>
         </w:rPr>
         <w:t>:</w:t>
       </w:r>
       <w:r>
-        <w:rPr>
-          <w:strike/>
-        </w:rPr>
-        <w:t xml:space="preserve"> GRUPO E, C, B</w:t>
-      </w:r>
-    </w:p>
-    <w:p>
-      <w:pPr>
-        <w:rPr>
-          <w:strike/>
-        </w:rPr>
-      </w:pPr>
-      <w:r>
-        <w:rPr>
-          <w:b/>
-          <w:bCs/>
-          <w:strike/>
-        </w:rPr>
-        <w:t xml:space="preserve">Viernes </w:t>
-      </w:r>
-      <w:r>
-        <w:rPr>
-          <w:b/>
-          <w:bCs/>
-          <w:strike/>
-        </w:rPr>
-        <w:t>17</w:t>
-      </w:r>
-      <w:r>
-        <w:rPr>
-          <w:b/>
-          <w:bCs/>
-          <w:strike/>
-        </w:rPr>
-        <w:t>/1</w:t>
-      </w:r>
-      <w:r>
-        <w:rPr>
-          <w:b/>
-          <w:bCs/>
-          <w:strike/>
-        </w:rPr>
-        <w:t>2</w:t>
-      </w:r>
-      <w:r>
-        <w:rPr>
-          <w:b/>
-          <w:bCs/>
-          <w:strike/>
-        </w:rPr>
-        <w:t>:</w:t>
-      </w:r>
-      <w:r>
-        <w:rPr>
-          <w:strike/>
-        </w:rPr>
-        <w:t xml:space="preserve"> GRUPOS H, F, A, I, D, G</w:t>
+        <w:t xml:space="preserve"> </w:t>
+      </w:r>
+      <w:r>
+        <w:t>Todos los grupos</w:t>
       </w:r>
     </w:p>
     <w:p>

</xml_diff>